<commit_message>
Adelanto tarea de móviles, productos y base de datos
</commit_message>
<xml_diff>
--- a/Tarea 3.docx
+++ b/Tarea 3.docx
@@ -143,7 +143,6 @@
           <w:b/>
         </w:rPr>
       </w:pPr>
-      <w:bookmarkStart w:id="0" w:name="_GoBack"/>
       <w:r>
         <w:rPr>
           <w:b/>
@@ -152,7 +151,6 @@
         <w:t>Preferencias Compartidas</w:t>
       </w:r>
     </w:p>
-    <w:bookmarkEnd w:id="0"/>
     <w:p>
       <w:pPr>
         <w:pStyle w:val="Prrafodelista"/>
@@ -10646,12 +10644,31 @@
       </w:pPr>
     </w:p>
     <w:p>
-      <w:pPr>
-        <w:pStyle w:val="Prrafodelista"/>
-        <w:rPr>
-          <w:lang w:val="en-US"/>
-        </w:rPr>
-      </w:pPr>
+      <w:r>
+        <w:t>El Proyecto se encuentr</w:t>
+      </w:r>
+      <w:r>
+        <w:t xml:space="preserve">a en </w:t>
+      </w:r>
+      <w:proofErr w:type="spellStart"/>
+      <w:r>
+        <w:t>github</w:t>
+      </w:r>
+      <w:proofErr w:type="spellEnd"/>
+      <w:r>
+        <w:t xml:space="preserve"> con el nombre de S9,</w:t>
+      </w:r>
+      <w:bookmarkStart w:id="0" w:name="_GoBack"/>
+      <w:bookmarkEnd w:id="0"/>
+      <w:r>
+        <w:t xml:space="preserve"> el link es el siguiente:</w:t>
+      </w:r>
+      <w:r>
+        <w:t xml:space="preserve"> </w:t>
+      </w:r>
+      <w:r>
+        <w:t xml:space="preserve">https://github.com/MSicard/ProgramacionMovil </w:t>
+      </w:r>
     </w:p>
     <w:sectPr>
       <w:pgSz w:w="12240" w:h="15840"/>

</xml_diff>